<commit_message>
Dodanie sprawdzania czy bufor jest pusty lub pelny, ograniczenie bledow
</commit_message>
<xml_diff>
--- a/protokol.docx
+++ b/protokol.docx
@@ -989,14 +989,12 @@
         </w:rPr>
         <w:t xml:space="preserve"> </w:t>
       </w:r>
-      <w:proofErr w:type="spellStart"/>
       <w:r>
         <w:rPr>
           <w:rFonts w:ascii="Ubuntu" w:hAnsi="Ubuntu"/>
         </w:rPr>
         <w:t>RealTerm</w:t>
       </w:r>
-      <w:proofErr w:type="spellEnd"/>
       <w:r>
         <w:rPr>
           <w:rFonts w:ascii="Ubuntu" w:hAnsi="Ubuntu"/>
@@ -1365,7 +1363,7 @@
                 <w:sz w:val="20"/>
                 <w:szCs w:val="20"/>
               </w:rPr>
-              <w:t>HST</w:t>
+              <w:t>H</w:t>
             </w:r>
           </w:p>
         </w:tc>
@@ -1389,7 +1387,7 @@
                 <w:sz w:val="20"/>
                 <w:szCs w:val="20"/>
               </w:rPr>
-              <w:t>STM</w:t>
+              <w:t>S</w:t>
             </w:r>
           </w:p>
         </w:tc>
@@ -1415,6 +1413,14 @@
               </w:rPr>
               <w:t>0</w:t>
             </w:r>
+            <w:r>
+              <w:rPr>
+                <w:rFonts w:ascii="Ubuntu" w:hAnsi="Ubuntu"/>
+                <w:sz w:val="20"/>
+                <w:szCs w:val="20"/>
+              </w:rPr>
+              <w:t>9</w:t>
+            </w:r>
           </w:p>
         </w:tc>
         <w:tc>
@@ -1437,7 +1443,7 @@
                 <w:sz w:val="20"/>
                 <w:szCs w:val="20"/>
               </w:rPr>
-              <w:t>[…]</w:t>
+              <w:t>CLAP[TRU]</w:t>
             </w:r>
           </w:p>
         </w:tc>
@@ -1461,7 +1467,7 @@
                 <w:sz w:val="20"/>
                 <w:szCs w:val="20"/>
               </w:rPr>
-              <w:t>00</w:t>
+              <w:t>16</w:t>
             </w:r>
           </w:p>
         </w:tc>
@@ -1492,7 +1498,7 @@
       </w:tr>
       <w:tr>
         <w:trPr>
-          <w:trHeight w:val="656"/>
+          <w:trHeight w:val="789"/>
         </w:trPr>
         <w:tc>
           <w:tcPr>
@@ -1501,6 +1507,7 @@
           </w:tcPr>
           <w:p>
             <w:pPr>
+              <w:spacing w:line="276" w:lineRule="auto"/>
               <w:jc w:val="center"/>
               <w:rPr>
                 <w:rFonts w:ascii="Ubuntu" w:hAnsi="Ubuntu"/>
@@ -1523,20 +1530,21 @@
           </w:tcPr>
           <w:p>
             <w:pPr>
-              <w:jc w:val="center"/>
-              <w:rPr>
-                <w:rFonts w:ascii="Ubuntu" w:hAnsi="Ubuntu"/>
-                <w:sz w:val="20"/>
-                <w:szCs w:val="20"/>
-              </w:rPr>
-            </w:pPr>
-            <w:r>
-              <w:rPr>
-                <w:rFonts w:ascii="Ubuntu" w:hAnsi="Ubuntu"/>
-                <w:sz w:val="20"/>
-                <w:szCs w:val="20"/>
-              </w:rPr>
-              <w:t>Dowolne znaki ASCII</w:t>
+              <w:spacing w:line="276" w:lineRule="auto"/>
+              <w:jc w:val="center"/>
+              <w:rPr>
+                <w:rFonts w:ascii="Ubuntu" w:hAnsi="Ubuntu"/>
+                <w:sz w:val="20"/>
+                <w:szCs w:val="20"/>
+              </w:rPr>
+            </w:pPr>
+            <w:r>
+              <w:rPr>
+                <w:rFonts w:ascii="Ubuntu" w:hAnsi="Ubuntu"/>
+                <w:sz w:val="20"/>
+                <w:szCs w:val="20"/>
+              </w:rPr>
+              <w:t>Dowolny znak ASCII</w:t>
             </w:r>
           </w:p>
         </w:tc>
@@ -1547,20 +1555,21 @@
           </w:tcPr>
           <w:p>
             <w:pPr>
-              <w:jc w:val="center"/>
-              <w:rPr>
-                <w:rFonts w:ascii="Ubuntu" w:hAnsi="Ubuntu"/>
-                <w:sz w:val="20"/>
-                <w:szCs w:val="20"/>
-              </w:rPr>
-            </w:pPr>
-            <w:r>
-              <w:rPr>
-                <w:rFonts w:ascii="Ubuntu" w:hAnsi="Ubuntu"/>
-                <w:sz w:val="20"/>
-                <w:szCs w:val="20"/>
-              </w:rPr>
-              <w:t>Jeden znak numeryczny</w:t>
+              <w:spacing w:line="276" w:lineRule="auto"/>
+              <w:jc w:val="center"/>
+              <w:rPr>
+                <w:rFonts w:ascii="Ubuntu" w:hAnsi="Ubuntu"/>
+                <w:sz w:val="20"/>
+                <w:szCs w:val="20"/>
+              </w:rPr>
+            </w:pPr>
+            <w:r>
+              <w:rPr>
+                <w:rFonts w:ascii="Ubuntu" w:hAnsi="Ubuntu"/>
+                <w:sz w:val="20"/>
+                <w:szCs w:val="20"/>
+              </w:rPr>
+              <w:t>Dowolny znak ASCII</w:t>
             </w:r>
           </w:p>
         </w:tc>
@@ -1571,20 +1580,53 @@
           </w:tcPr>
           <w:p>
             <w:pPr>
-              <w:jc w:val="center"/>
-              <w:rPr>
-                <w:rFonts w:ascii="Ubuntu" w:hAnsi="Ubuntu"/>
-                <w:sz w:val="20"/>
-                <w:szCs w:val="20"/>
-              </w:rPr>
-            </w:pPr>
-            <w:r>
-              <w:rPr>
-                <w:rFonts w:ascii="Ubuntu" w:hAnsi="Ubuntu"/>
-                <w:sz w:val="20"/>
-                <w:szCs w:val="20"/>
-              </w:rPr>
-              <w:t>Jeden znak numeryczny</w:t>
+              <w:spacing w:line="276" w:lineRule="auto"/>
+              <w:jc w:val="center"/>
+              <w:rPr>
+                <w:rFonts w:ascii="Ubuntu" w:hAnsi="Ubuntu"/>
+                <w:sz w:val="20"/>
+                <w:szCs w:val="20"/>
+              </w:rPr>
+            </w:pPr>
+            <w:r>
+              <w:rPr>
+                <w:rFonts w:ascii="Ubuntu" w:hAnsi="Ubuntu"/>
+                <w:sz w:val="20"/>
+                <w:szCs w:val="20"/>
+              </w:rPr>
+              <w:t>Dwa</w:t>
+            </w:r>
+            <w:r>
+              <w:rPr>
+                <w:rFonts w:ascii="Ubuntu" w:hAnsi="Ubuntu"/>
+                <w:sz w:val="20"/>
+                <w:szCs w:val="20"/>
+              </w:rPr>
+              <w:t xml:space="preserve"> znak</w:t>
+            </w:r>
+            <w:r>
+              <w:rPr>
+                <w:rFonts w:ascii="Ubuntu" w:hAnsi="Ubuntu"/>
+                <w:sz w:val="20"/>
+                <w:szCs w:val="20"/>
+              </w:rPr>
+              <w:t>i</w:t>
+            </w:r>
+            <w:r>
+              <w:rPr>
+                <w:rFonts w:ascii="Ubuntu" w:hAnsi="Ubuntu"/>
+                <w:sz w:val="20"/>
+                <w:szCs w:val="20"/>
+              </w:rPr>
+              <w:t xml:space="preserve"> numeryczn</w:t>
+            </w:r>
+            <w:r>
+              <w:rPr>
+                <w:rFonts w:ascii="Ubuntu" w:hAnsi="Ubuntu"/>
+                <w:sz w:val="20"/>
+                <w:szCs w:val="20"/>
+              </w:rPr>
+              <w:t>e</w:t>
             </w:r>
           </w:p>
         </w:tc>
@@ -1595,6 +1637,7 @@
           </w:tcPr>
           <w:p>
             <w:pPr>
+              <w:spacing w:line="276" w:lineRule="auto"/>
               <w:jc w:val="center"/>
               <w:rPr>
                 <w:rFonts w:ascii="Ubuntu" w:hAnsi="Ubuntu"/>
@@ -1619,6 +1662,7 @@
           </w:tcPr>
           <w:p>
             <w:pPr>
+              <w:spacing w:line="276" w:lineRule="auto"/>
               <w:jc w:val="center"/>
               <w:rPr>
                 <w:rFonts w:ascii="Ubuntu" w:hAnsi="Ubuntu"/>
@@ -1643,6 +1687,7 @@
           </w:tcPr>
           <w:p>
             <w:pPr>
+              <w:spacing w:line="276" w:lineRule="auto"/>
               <w:jc w:val="center"/>
               <w:rPr>
                 <w:rFonts w:ascii="Ubuntu" w:hAnsi="Ubuntu"/>
@@ -1671,7 +1716,7 @@
       </w:tr>
       <w:tr>
         <w:trPr>
-          <w:trHeight w:val="656"/>
+          <w:trHeight w:val="685"/>
         </w:trPr>
         <w:tc>
           <w:tcPr>
@@ -1693,15 +1738,15 @@
                 <w:sz w:val="20"/>
                 <w:szCs w:val="20"/>
               </w:rPr>
-              <w:t>2</w:t>
-            </w:r>
-            <w:r>
-              <w:rPr>
-                <w:rFonts w:ascii="Ubuntu" w:hAnsi="Ubuntu"/>
-                <w:sz w:val="20"/>
-                <w:szCs w:val="20"/>
-              </w:rPr>
-              <w:t xml:space="preserve"> znaki</w:t>
+              <w:t>1</w:t>
+            </w:r>
+            <w:r>
+              <w:rPr>
+                <w:rFonts w:ascii="Ubuntu" w:hAnsi="Ubuntu"/>
+                <w:sz w:val="20"/>
+                <w:szCs w:val="20"/>
+              </w:rPr>
+              <w:t xml:space="preserve"> znak</w:t>
             </w:r>
           </w:p>
         </w:tc>
@@ -1725,15 +1770,7 @@
                 <w:sz w:val="20"/>
                 <w:szCs w:val="20"/>
               </w:rPr>
-              <w:t xml:space="preserve">3 </w:t>
-            </w:r>
-            <w:r>
-              <w:rPr>
-                <w:rFonts w:ascii="Ubuntu" w:hAnsi="Ubuntu"/>
-                <w:sz w:val="20"/>
-                <w:szCs w:val="20"/>
-              </w:rPr>
-              <w:t>znaki</w:t>
+              <w:t>1 znak</w:t>
             </w:r>
           </w:p>
         </w:tc>
@@ -1757,15 +1794,7 @@
                 <w:sz w:val="20"/>
                 <w:szCs w:val="20"/>
               </w:rPr>
-              <w:t xml:space="preserve">3 </w:t>
-            </w:r>
-            <w:r>
-              <w:rPr>
-                <w:rFonts w:ascii="Ubuntu" w:hAnsi="Ubuntu"/>
-                <w:sz w:val="20"/>
-                <w:szCs w:val="20"/>
-              </w:rPr>
-              <w:t>znaki</w:t>
+              <w:t>1 znak</w:t>
             </w:r>
           </w:p>
         </w:tc>
@@ -1829,7 +1858,23 @@
                 <w:sz w:val="20"/>
                 <w:szCs w:val="20"/>
               </w:rPr>
-              <w:t xml:space="preserve"> 30 znaków</w:t>
+              <w:t xml:space="preserve"> </w:t>
+            </w:r>
+            <w:r>
+              <w:rPr>
+                <w:rFonts w:ascii="Ubuntu" w:hAnsi="Ubuntu"/>
+                <w:sz w:val="20"/>
+                <w:szCs w:val="20"/>
+              </w:rPr>
+              <w:t>…</w:t>
+            </w:r>
+            <w:r>
+              <w:rPr>
+                <w:rFonts w:ascii="Ubuntu" w:hAnsi="Ubuntu"/>
+                <w:sz w:val="20"/>
+                <w:szCs w:val="20"/>
+              </w:rPr>
+              <w:t xml:space="preserve"> znaków</w:t>
             </w:r>
           </w:p>
         </w:tc>
@@ -1877,15 +1922,23 @@
                 <w:sz w:val="20"/>
                 <w:szCs w:val="20"/>
               </w:rPr>
-              <w:t xml:space="preserve">2 </w:t>
-            </w:r>
-            <w:r>
-              <w:rPr>
-                <w:rFonts w:ascii="Ubuntu" w:hAnsi="Ubuntu"/>
-                <w:sz w:val="20"/>
-                <w:szCs w:val="20"/>
-              </w:rPr>
-              <w:t>znaki</w:t>
+              <w:t>1</w:t>
+            </w:r>
+            <w:r>
+              <w:rPr>
+                <w:rFonts w:ascii="Ubuntu" w:hAnsi="Ubuntu"/>
+                <w:sz w:val="20"/>
+                <w:szCs w:val="20"/>
+              </w:rPr>
+              <w:t xml:space="preserve"> </w:t>
+            </w:r>
+            <w:r>
+              <w:rPr>
+                <w:rFonts w:ascii="Ubuntu" w:hAnsi="Ubuntu"/>
+                <w:sz w:val="20"/>
+                <w:szCs w:val="20"/>
+              </w:rPr>
+              <w:t>znak</w:t>
             </w:r>
           </w:p>
         </w:tc>
@@ -1913,10 +1966,19 @@
     </w:p>
     <w:p>
       <w:pPr>
-        <w:rPr>
-          <w:rFonts w:ascii="Ubuntu" w:hAnsi="Ubuntu"/>
-        </w:rPr>
-      </w:pPr>
+        <w:tabs>
+          <w:tab w:val="left" w:pos="2560"/>
+        </w:tabs>
+        <w:rPr>
+          <w:rFonts w:ascii="Ubuntu" w:hAnsi="Ubuntu"/>
+        </w:rPr>
+      </w:pPr>
+      <w:r>
+        <w:rPr>
+          <w:rFonts w:ascii="Ubuntu" w:hAnsi="Ubuntu"/>
+        </w:rPr>
+        <w:tab/>
+      </w:r>
     </w:p>
     <w:p>
       <w:pPr>
@@ -2289,16 +2351,8 @@
               <w:rPr>
                 <w:rFonts w:ascii="Ubuntu" w:hAnsi="Ubuntu"/>
               </w:rPr>
-              <w:t xml:space="preserve">] </w:t>
-            </w:r>
-            <w:proofErr w:type="spellStart"/>
-            <w:r>
-              <w:rPr>
-                <w:rFonts w:ascii="Ubuntu" w:hAnsi="Ubuntu"/>
-              </w:rPr>
-              <w:t>dB</w:t>
-            </w:r>
-            <w:proofErr w:type="spellEnd"/>
+              <w:t>] dB</w:t>
+            </w:r>
           </w:p>
         </w:tc>
       </w:tr>
@@ -2447,35 +2501,7 @@
               <w:rPr>
                 <w:rFonts w:ascii="Ubuntu" w:hAnsi="Ubuntu"/>
               </w:rPr>
-              <w:t xml:space="preserve">Test na </w:t>
-            </w:r>
-            <w:proofErr w:type="spellStart"/>
-            <w:r>
-              <w:rPr>
-                <w:rFonts w:ascii="Ubuntu" w:hAnsi="Ubuntu"/>
-              </w:rPr>
-              <w:t>zywo</w:t>
-            </w:r>
-            <w:proofErr w:type="spellEnd"/>
-            <w:r>
-              <w:rPr>
-                <w:rFonts w:ascii="Ubuntu" w:hAnsi="Ubuntu"/>
-              </w:rPr>
-              <w:t xml:space="preserve"> – zapal po przekroczeniu </w:t>
-            </w:r>
-            <w:proofErr w:type="spellStart"/>
-            <w:r>
-              <w:rPr>
-                <w:rFonts w:ascii="Ubuntu" w:hAnsi="Ubuntu"/>
-              </w:rPr>
-              <w:t>dB</w:t>
-            </w:r>
-            <w:proofErr w:type="spellEnd"/>
-            <w:r>
-              <w:rPr>
-                <w:rFonts w:ascii="Ubuntu" w:hAnsi="Ubuntu"/>
-              </w:rPr>
-              <w:t xml:space="preserve"> z SENS[</w:t>
+              <w:t>Test na zywo – zapal po przekroczeniu dB z SENS[</w:t>
             </w:r>
             <w:r>
               <w:rPr>
@@ -2867,16 +2893,8 @@
               <w:rPr>
                 <w:rFonts w:ascii="Ubuntu" w:hAnsi="Ubuntu"/>
               </w:rPr>
-              <w:t xml:space="preserve">ono czułość mikrofonu na […] </w:t>
-            </w:r>
-            <w:proofErr w:type="spellStart"/>
-            <w:r>
-              <w:rPr>
-                <w:rFonts w:ascii="Ubuntu" w:hAnsi="Ubuntu"/>
-              </w:rPr>
-              <w:t>dB</w:t>
-            </w:r>
-            <w:proofErr w:type="spellEnd"/>
+              <w:t>ono czułość mikrofonu na […] dB</w:t>
+            </w:r>
           </w:p>
         </w:tc>
       </w:tr>
@@ -6191,9 +6209,12 @@
 </file>
 
 <file path=customXml/item1.xml><?xml version="1.0" encoding="utf-8"?>
-<p:properties xmlns:p="http://schemas.microsoft.com/office/2006/metadata/properties" xmlns:xsi="http://www.w3.org/2001/XMLSchema-instance" xmlns:pc="http://schemas.microsoft.com/office/infopath/2007/PartnerControls">
-  <documentManagement/>
-</p:properties>
+<?mso-contentType ?>
+<FormTemplates xmlns="http://schemas.microsoft.com/sharepoint/v3/contenttype/forms">
+  <Display>DocumentLibraryForm</Display>
+  <Edit>DocumentLibraryForm</Edit>
+  <New>DocumentLibraryForm</New>
+</FormTemplates>
 </file>
 
 <file path=customXml/item2.xml><?xml version="1.0" encoding="utf-8"?>
@@ -6311,19 +6332,15 @@
 </file>
 
 <file path=customXml/item3.xml><?xml version="1.0" encoding="utf-8"?>
-<?mso-contentType ?>
-<FormTemplates xmlns="http://schemas.microsoft.com/sharepoint/v3/contenttype/forms">
-  <Display>DocumentLibraryForm</Display>
-  <Edit>DocumentLibraryForm</Edit>
-  <New>DocumentLibraryForm</New>
-</FormTemplates>
+<p:properties xmlns:p="http://schemas.microsoft.com/office/2006/metadata/properties" xmlns:xsi="http://www.w3.org/2001/XMLSchema-instance" xmlns:pc="http://schemas.microsoft.com/office/infopath/2007/PartnerControls">
+  <documentManagement/>
+</p:properties>
 </file>
 
 <file path=customXml/itemProps1.xml><?xml version="1.0" encoding="utf-8"?>
-<ds:datastoreItem xmlns:ds="http://schemas.openxmlformats.org/officeDocument/2006/customXml" ds:itemID="{027742CE-4BEA-44B2-A87A-AD68654E3DAA}">
+<ds:datastoreItem xmlns:ds="http://schemas.openxmlformats.org/officeDocument/2006/customXml" ds:itemID="{90E72396-384F-4EB1-A333-2E4685E46E48}">
   <ds:schemaRefs>
-    <ds:schemaRef ds:uri="http://schemas.microsoft.com/office/2006/metadata/properties"/>
-    <ds:schemaRef ds:uri="http://schemas.microsoft.com/office/infopath/2007/PartnerControls"/>
+    <ds:schemaRef ds:uri="http://schemas.microsoft.com/sharepoint/v3/contenttype/forms"/>
   </ds:schemaRefs>
 </ds:datastoreItem>
 </file>
@@ -6345,9 +6362,10 @@
 </file>
 
 <file path=customXml/itemProps3.xml><?xml version="1.0" encoding="utf-8"?>
-<ds:datastoreItem xmlns:ds="http://schemas.openxmlformats.org/officeDocument/2006/customXml" ds:itemID="{90E72396-384F-4EB1-A333-2E4685E46E48}">
+<ds:datastoreItem xmlns:ds="http://schemas.openxmlformats.org/officeDocument/2006/customXml" ds:itemID="{027742CE-4BEA-44B2-A87A-AD68654E3DAA}">
   <ds:schemaRefs>
-    <ds:schemaRef ds:uri="http://schemas.microsoft.com/sharepoint/v3/contenttype/forms"/>
+    <ds:schemaRef ds:uri="http://schemas.microsoft.com/office/2006/metadata/properties"/>
+    <ds:schemaRef ds:uri="http://schemas.microsoft.com/office/infopath/2007/PartnerControls"/>
   </ds:schemaRefs>
 </ds:datastoreItem>
 </file>
</xml_diff>